<commit_message>
Added gallery/artist/gallery owner use cases
</commit_message>
<xml_diff>
--- a/Documentation/UseCases V2/Add_Artist.docx
+++ b/Documentation/UseCases V2/Add_Artist.docx
@@ -1,6 +1,6 @@
 
 <file path=word/document.xml><?xml version="1.0" encoding="utf-8"?>
-<w:document xmlns:wpc="http://schemas.microsoft.com/office/word/2010/wordprocessingCanvas" xmlns:mc="http://schemas.openxmlformats.org/markup-compatibility/2006" xmlns:o="urn:schemas-microsoft-com:office:office" xmlns:r="http://schemas.openxmlformats.org/officeDocument/2006/relationships" xmlns:m="http://schemas.openxmlformats.org/officeDocument/2006/math" xmlns:v="urn:schemas-microsoft-com:vml" xmlns:wp14="http://schemas.microsoft.com/office/word/2010/wordprocessingDrawing" xmlns:wp="http://schemas.openxmlformats.org/drawingml/2006/wordprocessingDrawing" xmlns:w10="urn:schemas-microsoft-com:office:word" xmlns:w="http://schemas.openxmlformats.org/wordprocessingml/2006/main" xmlns:w14="http://schemas.microsoft.com/office/word/2010/wordml" xmlns:w15="http://schemas.microsoft.com/office/word/2012/wordml" xmlns:wpg="http://schemas.microsoft.com/office/word/2010/wordprocessingGroup" xmlns:wpi="http://schemas.microsoft.com/office/word/2010/wordprocessingInk" xmlns:wne="http://schemas.microsoft.com/office/word/2006/wordml" xmlns:wps="http://schemas.microsoft.com/office/word/2010/wordprocessingShape" mc:Ignorable="w14 w15 wp14">
+<w:document xmlns:wpc="http://schemas.microsoft.com/office/word/2010/wordprocessingCanvas" xmlns:mo="http://schemas.microsoft.com/office/mac/office/2008/main" xmlns:mc="http://schemas.openxmlformats.org/markup-compatibility/2006" xmlns:mv="urn:schemas-microsoft-com:mac:vml" xmlns:o="urn:schemas-microsoft-com:office:office" xmlns:r="http://schemas.openxmlformats.org/officeDocument/2006/relationships" xmlns:m="http://schemas.openxmlformats.org/officeDocument/2006/math" xmlns:v="urn:schemas-microsoft-com:vml" xmlns:wp14="http://schemas.microsoft.com/office/word/2010/wordprocessingDrawing" xmlns:wp="http://schemas.openxmlformats.org/drawingml/2006/wordprocessingDrawing" xmlns:w10="urn:schemas-microsoft-com:office:word" xmlns:w="http://schemas.openxmlformats.org/wordprocessingml/2006/main" xmlns:w14="http://schemas.microsoft.com/office/word/2010/wordml" xmlns:w15="http://schemas.microsoft.com/office/word/2012/wordml" xmlns:wpg="http://schemas.microsoft.com/office/word/2010/wordprocessingGroup" xmlns:wpi="http://schemas.microsoft.com/office/word/2010/wordprocessingInk" xmlns:wne="http://schemas.microsoft.com/office/word/2006/wordml" xmlns:wps="http://schemas.microsoft.com/office/word/2010/wordprocessingShape" mc:Ignorable="w14 w15 wp14">
   <w:body>
     <w:p>
       <w:pPr>
@@ -251,14 +251,7 @@
         <w:rPr>
           <w:rFonts w:ascii="Times New Roman" w:hAnsi="Times New Roman" w:cs="Times New Roman"/>
         </w:rPr>
-        <w:t xml:space="preserve">      </w:t>
-      </w:r>
-      <w:proofErr w:type="gramStart"/>
-      <w:r>
-        <w:rPr>
-          <w:rFonts w:ascii="Times New Roman" w:hAnsi="Times New Roman" w:cs="Times New Roman"/>
-        </w:rPr>
-        <w:t xml:space="preserve">… </w:t>
+        <w:t xml:space="preserve">      … </w:t>
       </w:r>
       <w:r>
         <w:rPr>
@@ -266,30 +259,15 @@
         </w:rPr>
         <w:t xml:space="preserve"> </w:t>
       </w:r>
-      <w:proofErr w:type="gramEnd"/>
-      <w:r>
-        <w:fldChar w:fldCharType="begin"/>
-      </w:r>
-      <w:r>
-        <w:instrText xml:space="preserve"> HYPERLINK "mailto:cxe5058@psu.edu" </w:instrText>
-      </w:r>
-      <w:r>
-        <w:fldChar w:fldCharType="separate"/>
-      </w:r>
-      <w:r>
-        <w:rPr>
-          <w:rStyle w:val="Hyperlink"/>
-          <w:rFonts w:ascii="Times New Roman" w:hAnsi="Times New Roman" w:cs="Times New Roman"/>
-        </w:rPr>
-        <w:t>cxe5058@psu.edu</w:t>
-      </w:r>
-      <w:r>
-        <w:rPr>
-          <w:rStyle w:val="Hyperlink"/>
-          <w:rFonts w:ascii="Times New Roman" w:hAnsi="Times New Roman" w:cs="Times New Roman"/>
-        </w:rPr>
-        <w:fldChar w:fldCharType="end"/>
-      </w:r>
+      <w:hyperlink r:id="rId10" w:history="1">
+        <w:r>
+          <w:rPr>
+            <w:rStyle w:val="Hyperlink"/>
+            <w:rFonts w:ascii="Times New Roman" w:hAnsi="Times New Roman" w:cs="Times New Roman"/>
+          </w:rPr>
+          <w:t>cxe5058@psu.edu</w:t>
+        </w:r>
+      </w:hyperlink>
       <w:r>
         <w:rPr>
           <w:rFonts w:ascii="Times New Roman" w:hAnsi="Times New Roman" w:cs="Times New Roman"/>
@@ -302,7 +280,7 @@
         </w:rPr>
         <w:t xml:space="preserve"> </w:t>
       </w:r>
-      <w:hyperlink r:id="rId10" w:history="1">
+      <w:hyperlink r:id="rId11" w:history="1">
         <w:r>
           <w:rPr>
             <w:rStyle w:val="Hyperlink"/>
@@ -335,7 +313,6 @@
         </w:rPr>
         <w:t xml:space="preserve"> Lin     </w:t>
       </w:r>
-      <w:proofErr w:type="gramStart"/>
       <w:r>
         <w:rPr>
           <w:rFonts w:ascii="Times New Roman" w:hAnsi="Times New Roman" w:cs="Times New Roman"/>
@@ -348,33 +325,15 @@
         </w:rPr>
         <w:t xml:space="preserve">  </w:t>
       </w:r>
-      <w:proofErr w:type="gramEnd"/>
-      <w:r>
-        <w:fldChar w:fldCharType="begin"/>
-      </w:r>
-      <w:r>
-        <w:instrText xml:space="preserve"> HYPERLINK "m</w:instrText>
-      </w:r>
-      <w:r>
-        <w:instrText xml:space="preserve">ailto:nzl5150@psu.edu" </w:instrText>
-      </w:r>
-      <w:r>
-        <w:fldChar w:fldCharType="separate"/>
-      </w:r>
-      <w:r>
-        <w:rPr>
-          <w:rStyle w:val="Hyperlink"/>
-          <w:rFonts w:ascii="Times New Roman" w:hAnsi="Times New Roman" w:cs="Times New Roman"/>
-        </w:rPr>
-        <w:t>nzl5150@psu.edu</w:t>
-      </w:r>
-      <w:r>
-        <w:rPr>
-          <w:rStyle w:val="Hyperlink"/>
-          <w:rFonts w:ascii="Times New Roman" w:hAnsi="Times New Roman" w:cs="Times New Roman"/>
-        </w:rPr>
-        <w:fldChar w:fldCharType="end"/>
-      </w:r>
+      <w:hyperlink r:id="rId12" w:history="1">
+        <w:r>
+          <w:rPr>
+            <w:rStyle w:val="Hyperlink"/>
+            <w:rFonts w:ascii="Times New Roman" w:hAnsi="Times New Roman" w:cs="Times New Roman"/>
+          </w:rPr>
+          <w:t>nzl5150@psu.edu</w:t>
+        </w:r>
+      </w:hyperlink>
       <w:r>
         <w:rPr>
           <w:rFonts w:ascii="Times New Roman" w:hAnsi="Times New Roman" w:cs="Times New Roman"/>
@@ -387,7 +346,7 @@
         </w:rPr>
         <w:t xml:space="preserve"> </w:t>
       </w:r>
-      <w:hyperlink r:id="rId11" w:history="1">
+      <w:hyperlink r:id="rId13" w:history="1">
         <w:r>
           <w:rPr>
             <w:rStyle w:val="Hyperlink"/>
@@ -428,14 +387,7 @@
         <w:rPr>
           <w:rFonts w:ascii="Times New Roman" w:hAnsi="Times New Roman" w:cs="Times New Roman"/>
         </w:rPr>
-        <w:t xml:space="preserve">       </w:t>
-      </w:r>
-      <w:proofErr w:type="gramStart"/>
-      <w:r>
-        <w:rPr>
-          <w:rFonts w:ascii="Times New Roman" w:hAnsi="Times New Roman" w:cs="Times New Roman"/>
-        </w:rPr>
-        <w:t>…</w:t>
+        <w:t xml:space="preserve">       …</w:t>
       </w:r>
       <w:r>
         <w:rPr>
@@ -449,8 +401,7 @@
         </w:rPr>
         <w:t xml:space="preserve"> </w:t>
       </w:r>
-      <w:proofErr w:type="gramEnd"/>
-      <w:hyperlink r:id="rId12" w:history="1">
+      <w:hyperlink r:id="rId14" w:history="1">
         <w:r>
           <w:rPr>
             <w:rStyle w:val="Hyperlink"/>
@@ -465,7 +416,7 @@
         </w:rPr>
         <w:t xml:space="preserve">      ---------    </w:t>
       </w:r>
-      <w:hyperlink r:id="rId13" w:history="1">
+      <w:hyperlink r:id="rId15" w:history="1">
         <w:r>
           <w:rPr>
             <w:rStyle w:val="Hyperlink"/>
@@ -700,7 +651,13 @@
         <w:rPr>
           <w:rFonts w:ascii="Times New Roman" w:hAnsi="Times New Roman" w:cs="Times New Roman"/>
         </w:rPr>
-        <w:t>The Gallery owner then clicks save and</w:t>
+        <w:t>The Gallery O</w:t>
+      </w:r>
+      <w:r>
+        <w:rPr>
+          <w:rFonts w:ascii="Times New Roman" w:hAnsi="Times New Roman" w:cs="Times New Roman"/>
+        </w:rPr>
+        <w:t>wner then clicks save and</w:t>
       </w:r>
       <w:r>
         <w:rPr>
@@ -712,15 +669,7 @@
         <w:rPr>
           <w:rFonts w:ascii="Times New Roman" w:hAnsi="Times New Roman" w:cs="Times New Roman"/>
         </w:rPr>
-        <w:t xml:space="preserve">hen adds the </w:t>
-      </w:r>
-      <w:bookmarkStart w:id="0" w:name="_GoBack"/>
-      <w:bookmarkEnd w:id="0"/>
-      <w:r>
-        <w:rPr>
-          <w:rFonts w:ascii="Times New Roman" w:hAnsi="Times New Roman" w:cs="Times New Roman"/>
-        </w:rPr>
-        <w:t>Artist entity</w:t>
+        <w:t>hen adds the Artist entity</w:t>
       </w:r>
       <w:r>
         <w:rPr>
@@ -806,7 +755,31 @@
         <w:rPr>
           <w:rFonts w:ascii="Times New Roman" w:hAnsi="Times New Roman" w:cs="Times New Roman"/>
         </w:rPr>
-        <w:t xml:space="preserve">Server not found: The System can’t connect to the server and displays an error window to the gallery owner. </w:t>
+        <w:t xml:space="preserve">Server not found: The System can’t connect to the server and displays an error window to the </w:t>
+      </w:r>
+      <w:r>
+        <w:rPr>
+          <w:rFonts w:ascii="Times New Roman" w:hAnsi="Times New Roman" w:cs="Times New Roman"/>
+        </w:rPr>
+        <w:t>G</w:t>
+      </w:r>
+      <w:r>
+        <w:rPr>
+          <w:rFonts w:ascii="Times New Roman" w:hAnsi="Times New Roman" w:cs="Times New Roman"/>
+        </w:rPr>
+        <w:t xml:space="preserve">allery </w:t>
+      </w:r>
+      <w:r>
+        <w:rPr>
+          <w:rFonts w:ascii="Times New Roman" w:hAnsi="Times New Roman" w:cs="Times New Roman"/>
+        </w:rPr>
+        <w:t>O</w:t>
+      </w:r>
+      <w:r>
+        <w:rPr>
+          <w:rFonts w:ascii="Times New Roman" w:hAnsi="Times New Roman" w:cs="Times New Roman"/>
+        </w:rPr>
+        <w:t xml:space="preserve">wner. </w:t>
       </w:r>
     </w:p>
     <w:p>
@@ -832,46 +805,6 @@
     </w:p>
     <w:p>
       <w:pPr>
-        <w:rPr>
-          <w:rFonts w:ascii="Times New Roman" w:hAnsi="Times New Roman" w:cs="Times New Roman"/>
-          <w:b/>
-          <w:sz w:val="28"/>
-          <w:szCs w:val="28"/>
-        </w:rPr>
-      </w:pPr>
-    </w:p>
-    <w:p>
-      <w:pPr>
-        <w:rPr>
-          <w:rFonts w:ascii="Times New Roman" w:hAnsi="Times New Roman" w:cs="Times New Roman"/>
-          <w:b/>
-          <w:sz w:val="28"/>
-          <w:szCs w:val="28"/>
-        </w:rPr>
-      </w:pPr>
-      <w:proofErr w:type="spellStart"/>
-      <w:r>
-        <w:rPr>
-          <w:rFonts w:ascii="Times New Roman" w:hAnsi="Times New Roman" w:cs="Times New Roman"/>
-          <w:b/>
-          <w:sz w:val="28"/>
-          <w:szCs w:val="28"/>
-        </w:rPr>
-        <w:t>Postconditions</w:t>
-      </w:r>
-      <w:proofErr w:type="spellEnd"/>
-      <w:r>
-        <w:rPr>
-          <w:rFonts w:ascii="Times New Roman" w:hAnsi="Times New Roman" w:cs="Times New Roman"/>
-          <w:b/>
-          <w:sz w:val="28"/>
-          <w:szCs w:val="28"/>
-        </w:rPr>
-        <w:t>:</w:t>
-      </w:r>
-    </w:p>
-    <w:p>
-      <w:pPr>
         <w:pStyle w:val="ListParagraph"/>
         <w:numPr>
           <w:ilvl w:val="0"/>
@@ -879,13 +812,70 @@
         </w:numPr>
         <w:rPr>
           <w:rFonts w:ascii="Times New Roman" w:hAnsi="Times New Roman" w:cs="Times New Roman"/>
-        </w:rPr>
-      </w:pPr>
-      <w:r>
-        <w:rPr>
-          <w:rFonts w:ascii="Times New Roman" w:hAnsi="Times New Roman" w:cs="Times New Roman"/>
-        </w:rPr>
-        <w:t>The Artist information is updated and available for users to view</w:t>
+          <w:b/>
+          <w:sz w:val="28"/>
+          <w:szCs w:val="28"/>
+        </w:rPr>
+      </w:pPr>
+      <w:r>
+        <w:rPr>
+          <w:rFonts w:ascii="Times New Roman" w:hAnsi="Times New Roman" w:cs="Times New Roman"/>
+        </w:rPr>
+        <w:t>System Validation Fails: The Website field validation finds an invalid input and d</w:t>
+      </w:r>
+      <w:r>
+        <w:rPr>
+          <w:rFonts w:ascii="Times New Roman" w:hAnsi="Times New Roman" w:cs="Times New Roman"/>
+        </w:rPr>
+        <w:t>isplays an error to the Gallery O</w:t>
+      </w:r>
+      <w:r>
+        <w:rPr>
+          <w:rFonts w:ascii="Times New Roman" w:hAnsi="Times New Roman" w:cs="Times New Roman"/>
+        </w:rPr>
+        <w:t xml:space="preserve">wner. </w:t>
+      </w:r>
+    </w:p>
+    <w:p>
+      <w:pPr>
+        <w:rPr>
+          <w:rFonts w:ascii="Times New Roman" w:hAnsi="Times New Roman" w:cs="Times New Roman"/>
+          <w:b/>
+          <w:sz w:val="28"/>
+          <w:szCs w:val="28"/>
+        </w:rPr>
+      </w:pPr>
+      <w:bookmarkStart w:id="0" w:name="_GoBack"/>
+      <w:bookmarkEnd w:id="0"/>
+    </w:p>
+    <w:p>
+      <w:pPr>
+        <w:rPr>
+          <w:rFonts w:ascii="Times New Roman" w:hAnsi="Times New Roman" w:cs="Times New Roman"/>
+          <w:b/>
+          <w:sz w:val="28"/>
+          <w:szCs w:val="28"/>
+        </w:rPr>
+      </w:pPr>
+      <w:proofErr w:type="spellStart"/>
+      <w:r>
+        <w:rPr>
+          <w:rFonts w:ascii="Times New Roman" w:hAnsi="Times New Roman" w:cs="Times New Roman"/>
+          <w:b/>
+          <w:sz w:val="28"/>
+          <w:szCs w:val="28"/>
+        </w:rPr>
+        <w:t>Postconditions</w:t>
+      </w:r>
+      <w:proofErr w:type="spellEnd"/>
+      <w:r>
+        <w:rPr>
+          <w:rFonts w:ascii="Times New Roman" w:hAnsi="Times New Roman" w:cs="Times New Roman"/>
+          <w:b/>
+          <w:sz w:val="28"/>
+          <w:szCs w:val="28"/>
+        </w:rPr>
+        <w:t>:</w:t>
       </w:r>
     </w:p>
     <w:p>
@@ -903,7 +893,31 @@
         <w:rPr>
           <w:rFonts w:ascii="Times New Roman" w:hAnsi="Times New Roman" w:cs="Times New Roman"/>
         </w:rPr>
-        <w:t>The Gallery owner sees the new changes in the Gallery Edit View</w:t>
+        <w:t>The Artist information is updated and available for users to view</w:t>
+      </w:r>
+    </w:p>
+    <w:p>
+      <w:pPr>
+        <w:pStyle w:val="ListParagraph"/>
+        <w:numPr>
+          <w:ilvl w:val="0"/>
+          <w:numId w:val="13"/>
+        </w:numPr>
+        <w:rPr>
+          <w:rFonts w:ascii="Times New Roman" w:hAnsi="Times New Roman" w:cs="Times New Roman"/>
+        </w:rPr>
+      </w:pPr>
+      <w:r>
+        <w:rPr>
+          <w:rFonts w:ascii="Times New Roman" w:hAnsi="Times New Roman" w:cs="Times New Roman"/>
+        </w:rPr>
+        <w:t>The Gallery O</w:t>
+      </w:r>
+      <w:r>
+        <w:rPr>
+          <w:rFonts w:ascii="Times New Roman" w:hAnsi="Times New Roman" w:cs="Times New Roman"/>
+        </w:rPr>
+        <w:t>wner sees the new changes in the Gallery Edit View</w:t>
       </w:r>
     </w:p>
     <w:p>
@@ -917,7 +931,7 @@
       </w:pPr>
     </w:p>
     <w:sectPr>
-      <w:headerReference w:type="default" r:id="rId14"/>
+      <w:headerReference w:type="default" r:id="rId16"/>
       <w:pgSz w:w="12240" w:h="15840"/>
       <w:pgMar w:top="720" w:right="720" w:bottom="720" w:left="720" w:header="720" w:footer="720" w:gutter="0"/>
       <w:cols w:space="720"/>
@@ -928,7 +942,7 @@
 </file>
 
 <file path=word/endnotes.xml><?xml version="1.0" encoding="utf-8"?>
-<w:endnotes xmlns:wpc="http://schemas.microsoft.com/office/word/2010/wordprocessingCanvas" xmlns:mc="http://schemas.openxmlformats.org/markup-compatibility/2006" xmlns:o="urn:schemas-microsoft-com:office:office" xmlns:r="http://schemas.openxmlformats.org/officeDocument/2006/relationships" xmlns:m="http://schemas.openxmlformats.org/officeDocument/2006/math" xmlns:v="urn:schemas-microsoft-com:vml" xmlns:wp14="http://schemas.microsoft.com/office/word/2010/wordprocessingDrawing" xmlns:wp="http://schemas.openxmlformats.org/drawingml/2006/wordprocessingDrawing" xmlns:w10="urn:schemas-microsoft-com:office:word" xmlns:w="http://schemas.openxmlformats.org/wordprocessingml/2006/main" xmlns:w14="http://schemas.microsoft.com/office/word/2010/wordml" xmlns:w15="http://schemas.microsoft.com/office/word/2012/wordml" xmlns:wpg="http://schemas.microsoft.com/office/word/2010/wordprocessingGroup" xmlns:wpi="http://schemas.microsoft.com/office/word/2010/wordprocessingInk" xmlns:wne="http://schemas.microsoft.com/office/word/2006/wordml" xmlns:wps="http://schemas.microsoft.com/office/word/2010/wordprocessingShape" mc:Ignorable="w14 w15 wp14">
+<w:endnotes xmlns:wpc="http://schemas.microsoft.com/office/word/2010/wordprocessingCanvas" xmlns:mo="http://schemas.microsoft.com/office/mac/office/2008/main" xmlns:mc="http://schemas.openxmlformats.org/markup-compatibility/2006" xmlns:mv="urn:schemas-microsoft-com:mac:vml" xmlns:o="urn:schemas-microsoft-com:office:office" xmlns:r="http://schemas.openxmlformats.org/officeDocument/2006/relationships" xmlns:m="http://schemas.openxmlformats.org/officeDocument/2006/math" xmlns:v="urn:schemas-microsoft-com:vml" xmlns:wp14="http://schemas.microsoft.com/office/word/2010/wordprocessingDrawing" xmlns:wp="http://schemas.openxmlformats.org/drawingml/2006/wordprocessingDrawing" xmlns:w10="urn:schemas-microsoft-com:office:word" xmlns:w="http://schemas.openxmlformats.org/wordprocessingml/2006/main" xmlns:w14="http://schemas.microsoft.com/office/word/2010/wordml" xmlns:w15="http://schemas.microsoft.com/office/word/2012/wordml" xmlns:wpg="http://schemas.microsoft.com/office/word/2010/wordprocessingGroup" xmlns:wpi="http://schemas.microsoft.com/office/word/2010/wordprocessingInk" xmlns:wne="http://schemas.microsoft.com/office/word/2006/wordml" xmlns:wps="http://schemas.microsoft.com/office/word/2010/wordprocessingShape" mc:Ignorable="w14 w15 wp14">
   <w:endnote w:type="separator" w:id="-1">
     <w:p>
       <w:r>
@@ -947,7 +961,7 @@
 </file>
 
 <file path=word/footnotes.xml><?xml version="1.0" encoding="utf-8"?>
-<w:footnotes xmlns:wpc="http://schemas.microsoft.com/office/word/2010/wordprocessingCanvas" xmlns:mc="http://schemas.openxmlformats.org/markup-compatibility/2006" xmlns:o="urn:schemas-microsoft-com:office:office" xmlns:r="http://schemas.openxmlformats.org/officeDocument/2006/relationships" xmlns:m="http://schemas.openxmlformats.org/officeDocument/2006/math" xmlns:v="urn:schemas-microsoft-com:vml" xmlns:wp14="http://schemas.microsoft.com/office/word/2010/wordprocessingDrawing" xmlns:wp="http://schemas.openxmlformats.org/drawingml/2006/wordprocessingDrawing" xmlns:w10="urn:schemas-microsoft-com:office:word" xmlns:w="http://schemas.openxmlformats.org/wordprocessingml/2006/main" xmlns:w14="http://schemas.microsoft.com/office/word/2010/wordml" xmlns:w15="http://schemas.microsoft.com/office/word/2012/wordml" xmlns:wpg="http://schemas.microsoft.com/office/word/2010/wordprocessingGroup" xmlns:wpi="http://schemas.microsoft.com/office/word/2010/wordprocessingInk" xmlns:wne="http://schemas.microsoft.com/office/word/2006/wordml" xmlns:wps="http://schemas.microsoft.com/office/word/2010/wordprocessingShape" mc:Ignorable="w14 w15 wp14">
+<w:footnotes xmlns:wpc="http://schemas.microsoft.com/office/word/2010/wordprocessingCanvas" xmlns:mo="http://schemas.microsoft.com/office/mac/office/2008/main" xmlns:mc="http://schemas.openxmlformats.org/markup-compatibility/2006" xmlns:mv="urn:schemas-microsoft-com:mac:vml" xmlns:o="urn:schemas-microsoft-com:office:office" xmlns:r="http://schemas.openxmlformats.org/officeDocument/2006/relationships" xmlns:m="http://schemas.openxmlformats.org/officeDocument/2006/math" xmlns:v="urn:schemas-microsoft-com:vml" xmlns:wp14="http://schemas.microsoft.com/office/word/2010/wordprocessingDrawing" xmlns:wp="http://schemas.openxmlformats.org/drawingml/2006/wordprocessingDrawing" xmlns:w10="urn:schemas-microsoft-com:office:word" xmlns:w="http://schemas.openxmlformats.org/wordprocessingml/2006/main" xmlns:w14="http://schemas.microsoft.com/office/word/2010/wordml" xmlns:w15="http://schemas.microsoft.com/office/word/2012/wordml" xmlns:wpg="http://schemas.microsoft.com/office/word/2010/wordprocessingGroup" xmlns:wpi="http://schemas.microsoft.com/office/word/2010/wordprocessingInk" xmlns:wne="http://schemas.microsoft.com/office/word/2006/wordml" xmlns:wps="http://schemas.microsoft.com/office/word/2010/wordprocessingShape" mc:Ignorable="w14 w15 wp14">
   <w:footnote w:type="separator" w:id="-1">
     <w:p>
       <w:r>
@@ -966,7 +980,7 @@
 </file>
 
 <file path=word/header1.xml><?xml version="1.0" encoding="utf-8"?>
-<w:hdr xmlns:wpc="http://schemas.microsoft.com/office/word/2010/wordprocessingCanvas" xmlns:mc="http://schemas.openxmlformats.org/markup-compatibility/2006" xmlns:o="urn:schemas-microsoft-com:office:office" xmlns:r="http://schemas.openxmlformats.org/officeDocument/2006/relationships" xmlns:m="http://schemas.openxmlformats.org/officeDocument/2006/math" xmlns:v="urn:schemas-microsoft-com:vml" xmlns:wp14="http://schemas.microsoft.com/office/word/2010/wordprocessingDrawing" xmlns:wp="http://schemas.openxmlformats.org/drawingml/2006/wordprocessingDrawing" xmlns:w10="urn:schemas-microsoft-com:office:word" xmlns:w="http://schemas.openxmlformats.org/wordprocessingml/2006/main" xmlns:w14="http://schemas.microsoft.com/office/word/2010/wordml" xmlns:w15="http://schemas.microsoft.com/office/word/2012/wordml" xmlns:wpg="http://schemas.microsoft.com/office/word/2010/wordprocessingGroup" xmlns:wpi="http://schemas.microsoft.com/office/word/2010/wordprocessingInk" xmlns:wne="http://schemas.microsoft.com/office/word/2006/wordml" xmlns:wps="http://schemas.microsoft.com/office/word/2010/wordprocessingShape" mc:Ignorable="w14 w15 wp14">
+<w:hdr xmlns:wpc="http://schemas.microsoft.com/office/word/2010/wordprocessingCanvas" xmlns:mo="http://schemas.microsoft.com/office/mac/office/2008/main" xmlns:mc="http://schemas.openxmlformats.org/markup-compatibility/2006" xmlns:mv="urn:schemas-microsoft-com:mac:vml" xmlns:o="urn:schemas-microsoft-com:office:office" xmlns:r="http://schemas.openxmlformats.org/officeDocument/2006/relationships" xmlns:m="http://schemas.openxmlformats.org/officeDocument/2006/math" xmlns:v="urn:schemas-microsoft-com:vml" xmlns:wp14="http://schemas.microsoft.com/office/word/2010/wordprocessingDrawing" xmlns:wp="http://schemas.openxmlformats.org/drawingml/2006/wordprocessingDrawing" xmlns:w10="urn:schemas-microsoft-com:office:word" xmlns:w="http://schemas.openxmlformats.org/wordprocessingml/2006/main" xmlns:w14="http://schemas.microsoft.com/office/word/2010/wordml" xmlns:w15="http://schemas.microsoft.com/office/word/2012/wordml" xmlns:wpg="http://schemas.microsoft.com/office/word/2010/wordprocessingGroup" xmlns:wpi="http://schemas.microsoft.com/office/word/2010/wordprocessingInk" xmlns:wne="http://schemas.microsoft.com/office/word/2006/wordml" xmlns:wps="http://schemas.microsoft.com/office/word/2010/wordprocessingShape" mc:Ignorable="w14 w15 wp14">
   <w:p>
     <w:pPr>
       <w:pStyle w:val="Header"/>
@@ -1035,8 +1049,8 @@
 </file>
 
 <file path=word/numbering.xml><?xml version="1.0" encoding="utf-8"?>
-<w:numbering xmlns:wpc="http://schemas.microsoft.com/office/word/2010/wordprocessingCanvas" xmlns:mc="http://schemas.openxmlformats.org/markup-compatibility/2006" xmlns:o="urn:schemas-microsoft-com:office:office" xmlns:r="http://schemas.openxmlformats.org/officeDocument/2006/relationships" xmlns:m="http://schemas.openxmlformats.org/officeDocument/2006/math" xmlns:v="urn:schemas-microsoft-com:vml" xmlns:wp14="http://schemas.microsoft.com/office/word/2010/wordprocessingDrawing" xmlns:wp="http://schemas.openxmlformats.org/drawingml/2006/wordprocessingDrawing" xmlns:w10="urn:schemas-microsoft-com:office:word" xmlns:w="http://schemas.openxmlformats.org/wordprocessingml/2006/main" xmlns:w14="http://schemas.microsoft.com/office/word/2010/wordml" xmlns:w15="http://schemas.microsoft.com/office/word/2012/wordml" xmlns:wpg="http://schemas.microsoft.com/office/word/2010/wordprocessingGroup" xmlns:wpi="http://schemas.microsoft.com/office/word/2010/wordprocessingInk" xmlns:wne="http://schemas.microsoft.com/office/word/2006/wordml" xmlns:wps="http://schemas.microsoft.com/office/word/2010/wordprocessingShape" mc:Ignorable="w14 w15 wp14">
-  <w:abstractNum w:abstractNumId="0" w15:restartNumberingAfterBreak="0">
+<w:numbering xmlns:wpc="http://schemas.microsoft.com/office/word/2010/wordprocessingCanvas" xmlns:mo="http://schemas.microsoft.com/office/mac/office/2008/main" xmlns:mc="http://schemas.openxmlformats.org/markup-compatibility/2006" xmlns:mv="urn:schemas-microsoft-com:mac:vml" xmlns:o="urn:schemas-microsoft-com:office:office" xmlns:r="http://schemas.openxmlformats.org/officeDocument/2006/relationships" xmlns:m="http://schemas.openxmlformats.org/officeDocument/2006/math" xmlns:v="urn:schemas-microsoft-com:vml" xmlns:wp14="http://schemas.microsoft.com/office/word/2010/wordprocessingDrawing" xmlns:wp="http://schemas.openxmlformats.org/drawingml/2006/wordprocessingDrawing" xmlns:w10="urn:schemas-microsoft-com:office:word" xmlns:w="http://schemas.openxmlformats.org/wordprocessingml/2006/main" xmlns:w14="http://schemas.microsoft.com/office/word/2010/wordml" xmlns:w15="http://schemas.microsoft.com/office/word/2012/wordml" xmlns:wpg="http://schemas.microsoft.com/office/word/2010/wordprocessingGroup" xmlns:wpi="http://schemas.microsoft.com/office/word/2010/wordprocessingInk" xmlns:wne="http://schemas.microsoft.com/office/word/2006/wordml" xmlns:wps="http://schemas.microsoft.com/office/word/2010/wordprocessingShape" mc:Ignorable="w14 w15 wp14">
+  <w:abstractNum w:abstractNumId="0">
     <w:nsid w:val="041134CB"/>
     <w:multiLevelType w:val="hybridMultilevel"/>
     <w:tmpl w:val="3D14997A"/>
@@ -1149,7 +1163,7 @@
       </w:rPr>
     </w:lvl>
   </w:abstractNum>
-  <w:abstractNum w:abstractNumId="1" w15:restartNumberingAfterBreak="0">
+  <w:abstractNum w:abstractNumId="1">
     <w:nsid w:val="0C873FC2"/>
     <w:multiLevelType w:val="hybridMultilevel"/>
     <w:tmpl w:val="C6E4B7A2"/>
@@ -1261,7 +1275,7 @@
       </w:rPr>
     </w:lvl>
   </w:abstractNum>
-  <w:abstractNum w:abstractNumId="2" w15:restartNumberingAfterBreak="0">
+  <w:abstractNum w:abstractNumId="2">
     <w:nsid w:val="0F196B37"/>
     <w:multiLevelType w:val="hybridMultilevel"/>
     <w:tmpl w:val="F912C856"/>
@@ -1374,7 +1388,7 @@
       </w:rPr>
     </w:lvl>
   </w:abstractNum>
-  <w:abstractNum w:abstractNumId="3" w15:restartNumberingAfterBreak="0">
+  <w:abstractNum w:abstractNumId="3">
     <w:nsid w:val="17A95909"/>
     <w:multiLevelType w:val="hybridMultilevel"/>
     <w:tmpl w:val="0082F9BE"/>
@@ -1487,7 +1501,7 @@
       </w:rPr>
     </w:lvl>
   </w:abstractNum>
-  <w:abstractNum w:abstractNumId="4" w15:restartNumberingAfterBreak="0">
+  <w:abstractNum w:abstractNumId="4">
     <w:nsid w:val="1EF1407A"/>
     <w:multiLevelType w:val="hybridMultilevel"/>
     <w:tmpl w:val="B5DC515A"/>
@@ -1600,7 +1614,7 @@
       </w:rPr>
     </w:lvl>
   </w:abstractNum>
-  <w:abstractNum w:abstractNumId="5" w15:restartNumberingAfterBreak="0">
+  <w:abstractNum w:abstractNumId="5">
     <w:nsid w:val="21B01A8C"/>
     <w:multiLevelType w:val="hybridMultilevel"/>
     <w:tmpl w:val="46A47124"/>
@@ -1713,7 +1727,7 @@
       </w:rPr>
     </w:lvl>
   </w:abstractNum>
-  <w:abstractNum w:abstractNumId="6" w15:restartNumberingAfterBreak="0">
+  <w:abstractNum w:abstractNumId="6">
     <w:nsid w:val="370A2695"/>
     <w:multiLevelType w:val="hybridMultilevel"/>
     <w:tmpl w:val="B808897A"/>
@@ -1826,7 +1840,7 @@
       </w:rPr>
     </w:lvl>
   </w:abstractNum>
-  <w:abstractNum w:abstractNumId="7" w15:restartNumberingAfterBreak="0">
+  <w:abstractNum w:abstractNumId="7">
     <w:nsid w:val="38223DE7"/>
     <w:multiLevelType w:val="hybridMultilevel"/>
     <w:tmpl w:val="EC227716"/>
@@ -1939,7 +1953,7 @@
       </w:rPr>
     </w:lvl>
   </w:abstractNum>
-  <w:abstractNum w:abstractNumId="8" w15:restartNumberingAfterBreak="0">
+  <w:abstractNum w:abstractNumId="8">
     <w:nsid w:val="43BB1008"/>
     <w:multiLevelType w:val="hybridMultilevel"/>
     <w:tmpl w:val="E8E2EDEC"/>
@@ -2051,7 +2065,7 @@
       </w:rPr>
     </w:lvl>
   </w:abstractNum>
-  <w:abstractNum w:abstractNumId="9" w15:restartNumberingAfterBreak="0">
+  <w:abstractNum w:abstractNumId="9">
     <w:nsid w:val="67AD22F0"/>
     <w:multiLevelType w:val="hybridMultilevel"/>
     <w:tmpl w:val="F89E4FD6"/>
@@ -2164,7 +2178,7 @@
       </w:rPr>
     </w:lvl>
   </w:abstractNum>
-  <w:abstractNum w:abstractNumId="10" w15:restartNumberingAfterBreak="0">
+  <w:abstractNum w:abstractNumId="10">
     <w:nsid w:val="69221224"/>
     <w:multiLevelType w:val="hybridMultilevel"/>
     <w:tmpl w:val="AF0E223A"/>
@@ -2276,7 +2290,7 @@
       </w:rPr>
     </w:lvl>
   </w:abstractNum>
-  <w:abstractNum w:abstractNumId="11" w15:restartNumberingAfterBreak="0">
+  <w:abstractNum w:abstractNumId="11">
     <w:nsid w:val="6EA80176"/>
     <w:multiLevelType w:val="hybridMultilevel"/>
     <w:tmpl w:val="7BF87E06"/>
@@ -2389,7 +2403,7 @@
       </w:rPr>
     </w:lvl>
   </w:abstractNum>
-  <w:abstractNum w:abstractNumId="12" w15:restartNumberingAfterBreak="0">
+  <w:abstractNum w:abstractNumId="12">
     <w:nsid w:val="76A31B65"/>
     <w:multiLevelType w:val="hybridMultilevel"/>
     <w:tmpl w:val="4472435C"/>
@@ -2502,7 +2516,7 @@
       </w:rPr>
     </w:lvl>
   </w:abstractNum>
-  <w:abstractNum w:abstractNumId="13" w15:restartNumberingAfterBreak="0">
+  <w:abstractNum w:abstractNumId="13">
     <w:nsid w:val="7FD144BF"/>
     <w:multiLevelType w:val="hybridMultilevel"/>
     <w:tmpl w:val="88F6C724"/>
@@ -2672,7 +2686,7 @@
     </w:rPrDefault>
     <w:pPrDefault/>
   </w:docDefaults>
-  <w:latentStyles w:defLockedState="0" w:defUIPriority="99" w:defSemiHidden="0" w:defUnhideWhenUsed="0" w:defQFormat="0" w:count="371">
+  <w:latentStyles w:defLockedState="0" w:defUIPriority="99" w:defSemiHidden="0" w:defUnhideWhenUsed="0" w:defQFormat="0" w:count="380">
     <w:lsdException w:name="Normal" w:uiPriority="0" w:qFormat="1"/>
     <w:lsdException w:name="heading 1" w:uiPriority="9" w:qFormat="1"/>
     <w:lsdException w:name="heading 2" w:semiHidden="1" w:uiPriority="9" w:unhideWhenUsed="1" w:qFormat="1"/>
@@ -3459,7 +3473,7 @@
 </file>
 
 <file path=customXml/itemProps1.xml><?xml version="1.0" encoding="utf-8"?>
-<ds:datastoreItem xmlns:ds="http://schemas.openxmlformats.org/officeDocument/2006/customXml" ds:itemID="{BE74F8D0-E853-4A53-B5AF-92397881B2D6}">
+<ds:datastoreItem xmlns:ds="http://schemas.openxmlformats.org/officeDocument/2006/customXml" ds:itemID="{8378DF3C-D97D-574A-ABA1-6B599F3A4EAC}">
   <ds:schemaRefs>
     <ds:schemaRef ds:uri="http://schemas.openxmlformats.org/officeDocument/2006/bibliography"/>
   </ds:schemaRefs>

</xml_diff>